<commit_message>
Added README, updated Makefile to use local wkhtmltopdf symbolic link, started editing resume
</commit_message>
<xml_diff>
--- a/index.docx
+++ b/index.docx
@@ -2,13 +2,13 @@
 <file path=word/document.xml><?xml version="1.0" encoding="utf-8"?>
 <w:document xmlns:w="http://schemas.openxmlformats.org/wordprocessingml/2006/main" xmlns:m="http://schemas.openxmlformats.org/officeDocument/2006/math" xmlns:r="http://schemas.openxmlformats.org/officeDocument/2006/relationships" xmlns:o="urn:schemas-microsoft-com:office:office" xmlns:v="urn:schemas-microsoft-com:vml" xmlns:w10="urn:schemas-microsoft-com:office:word" xmlns:a="http://schemas.openxmlformats.org/drawingml/2006/main" xmlns:pic="http://schemas.openxmlformats.org/drawingml/2006/picture" xmlns:wp="http://schemas.openxmlformats.org/drawingml/2006/wordprocessingDrawing">
   <w:body>
-    <w:bookmarkStart w:id="21" w:name="christophe-marie-duquesne"/>
+    <w:bookmarkStart w:id="21" w:name="richard-oneil"/>
     <w:p>
       <w:pPr>
         <w:pStyle w:val="Heading1"/>
       </w:pPr>
       <w:r>
-        <w:t xml:space="preserve">Christophe-Marie Duquesne</w:t>
+        <w:t xml:space="preserve">Richard O'Neil</w:t>
       </w:r>
     </w:p>
     <w:bookmarkEnd w:id="21"/>
@@ -21,28 +21,14 @@
     </w:p>
     <w:p>
       <w:pPr>
+        <w:pStyle w:val="Compact"/>
         <w:pStyle w:val="BlockQuote"/>
       </w:pPr>
       <w:r>
-        <w:t xml:space="preserve">Specialties: C++, Python, Linux, Operations Research</w:t>
+        <w:t xml:space="preserve">Specialties: C#,</w:t>
       </w:r>
       <w:r>
         <w:br w:type="textWrapping"/>
-      </w:r>
-      <w:r>
-        <w:t xml:space="preserve"> </w:t>
-      </w:r>
-      <w:r>
-        <w:t xml:space="preserve">Doctor in Computer Science and Mathematics</w:t>
-      </w:r>
-      <w:r>
-        <w:br w:type="textWrapping"/>
-      </w:r>
-      <w:r>
-        <w:t xml:space="preserve"> </w:t>
-      </w:r>
-      <w:r>
-        <w:t xml:space="preserve">French, willing to relocate</w:t>
       </w:r>
     </w:p>
     <w:p>
@@ -67,7 +53,7 @@
         <w:pStyle w:val="DefinitionTerm"/>
       </w:pPr>
       <w:r>
-        <w:t xml:space="preserve">2009-2012</w:t>
+        <w:t xml:space="preserve">2002-Present</w:t>
       </w:r>
     </w:p>
     <w:p>
@@ -78,7 +64,7 @@
         <w:rPr>
           <w:i/>
         </w:rPr>
-        <w:t xml:space="preserve">PhD in Operations Research with</w:t>
+        <w:t xml:space="preserve">Software Architect / Development Team Lead with</w:t>
       </w:r>
       <w:r>
         <w:rPr>
@@ -92,14 +78,14 @@
             <w:rStyle w:val="Link"/>
             <w:i/>
           </w:rPr>
-          <w:t xml:space="preserve">Amadeus</w:t>
+          <w:t xml:space="preserve">Garvin-Allen Solutions, Ltd.</w:t>
         </w:r>
       </w:hyperlink>
       <w:r>
         <w:t xml:space="preserve"> </w:t>
       </w:r>
       <w:r>
-        <w:t xml:space="preserve">(Sophia Antipolis, France).</w:t>
+        <w:t xml:space="preserve">(Halifax, Nova Scotia).</w:t>
       </w:r>
     </w:p>
     <w:p>
@@ -107,134 +93,39 @@
         <w:pStyle w:val="Definition"/>
       </w:pPr>
       <w:r>
-        <w:t xml:space="preserve">Researched how to assign aircraft on an airline network in the most efficient way. I authored several projects, including a C++ solver, a Python suite of 20+ command line tools, and Hadoop data mining scripts. I also worked as a teaching assistant at the university, further improving my communication and public speaking skills.</w:t>
-      </w:r>
-    </w:p>
+        <w:t xml:space="preserve">Yada Yada</w:t>
+      </w:r>
+    </w:p>
+    <w:bookmarkStart w:id="24" w:name="selected-open-source-contributions"/>
+    <w:p>
+      <w:pPr>
+        <w:pStyle w:val="Heading2"/>
+      </w:pPr>
+      <w:r>
+        <w:t xml:space="preserve">Selected Open Source Contributions</w:t>
+      </w:r>
+    </w:p>
+    <w:bookmarkEnd w:id="24"/>
     <w:p>
       <w:pPr>
         <w:pStyle w:val="DefinitionTerm"/>
       </w:pPr>
       <w:r>
-        <w:t xml:space="preserve">2008 (3 months)</w:t>
-      </w:r>
-    </w:p>
-    <w:p>
-      <w:pPr>
+        <w:t xml:space="preserve">Python</w:t>
+      </w:r>
+    </w:p>
+    <w:p>
+      <w:pPr>
+        <w:pStyle w:val="Compact"/>
         <w:pStyle w:val="Definition"/>
       </w:pPr>
       <w:r>
-        <w:rPr>
-          <w:i/>
-        </w:rPr>
-        <w:t xml:space="preserve">Internship at</w:t>
-      </w:r>
-      <w:r>
-        <w:rPr>
-          <w:i/>
-        </w:rPr>
+        <w:t xml:space="preserve">Contributor to</w:t>
+      </w:r>
+      <w:r>
         <w:t xml:space="preserve"> </w:t>
       </w:r>
-      <w:hyperlink r:id="rId24">
-        <w:r>
-          <w:rPr>
-            <w:rStyle w:val="Link"/>
-            <w:i/>
-          </w:rPr>
-          <w:t xml:space="preserve">Rio Tinto Alcan</w:t>
-        </w:r>
-      </w:hyperlink>
-      <w:r>
-        <w:t xml:space="preserve"> </w:t>
-      </w:r>
-      <w:r>
-        <w:t xml:space="preserve">(Clermont Ferrand, France).</w:t>
-      </w:r>
-    </w:p>
-    <w:p>
-      <w:pPr>
-        <w:pStyle w:val="Definition"/>
-      </w:pPr>
-      <w:r>
-        <w:t xml:space="preserve">Co-authored a C++ library for optimizing the revenue of a metal factory. This work was published in the corporate journal of the company.</w:t>
-      </w:r>
-    </w:p>
-    <w:p>
-      <w:pPr>
-        <w:pStyle w:val="DefinitionTerm"/>
-      </w:pPr>
-      <w:r>
-        <w:t xml:space="preserve">2007 (3 months)</w:t>
-      </w:r>
-    </w:p>
-    <w:p>
-      <w:pPr>
-        <w:pStyle w:val="Definition"/>
-      </w:pPr>
-      <w:r>
-        <w:rPr>
-          <w:i/>
-        </w:rPr>
-        <w:t xml:space="preserve">Internship at</w:t>
-      </w:r>
-      <w:r>
-        <w:rPr>
-          <w:i/>
-        </w:rPr>
-        <w:t xml:space="preserve"> </w:t>
-      </w:r>
       <w:hyperlink r:id="rId25">
-        <w:r>
-          <w:rPr>
-            <w:rStyle w:val="Link"/>
-            <w:i/>
-          </w:rPr>
-          <w:t xml:space="preserve">GE Healthcare</w:t>
-        </w:r>
-      </w:hyperlink>
-      <w:r>
-        <w:t xml:space="preserve"> </w:t>
-      </w:r>
-      <w:r>
-        <w:t xml:space="preserve">(Paris, France).</w:t>
-      </w:r>
-    </w:p>
-    <w:p>
-      <w:pPr>
-        <w:pStyle w:val="Definition"/>
-      </w:pPr>
-      <w:r>
-        <w:t xml:space="preserve">Elaborated an UML spec for the refactoring of 20.000 lines of C++.</w:t>
-      </w:r>
-    </w:p>
-    <w:bookmarkStart w:id="26" w:name="selected-open-source-contributions"/>
-    <w:p>
-      <w:pPr>
-        <w:pStyle w:val="Heading2"/>
-      </w:pPr>
-      <w:r>
-        <w:t xml:space="preserve">Selected Open Source Contributions</w:t>
-      </w:r>
-    </w:p>
-    <w:bookmarkEnd w:id="26"/>
-    <w:p>
-      <w:pPr>
-        <w:pStyle w:val="DefinitionTerm"/>
-      </w:pPr>
-      <w:r>
-        <w:t xml:space="preserve">Python</w:t>
-      </w:r>
-    </w:p>
-    <w:p>
-      <w:pPr>
-        <w:pStyle w:val="Definition"/>
-      </w:pPr>
-      <w:r>
-        <w:t xml:space="preserve">Contributor to</w:t>
-      </w:r>
-      <w:r>
-        <w:t xml:space="preserve"> </w:t>
-      </w:r>
-      <w:hyperlink r:id="rId27">
         <w:r>
           <w:rPr>
             <w:rStyle w:val="Link"/>
@@ -248,7 +139,7 @@
       <w:r>
         <w:t xml:space="preserve"> </w:t>
       </w:r>
-      <w:hyperlink r:id="rId28">
+      <w:hyperlink r:id="rId26">
         <w:r>
           <w:rPr>
             <w:rStyle w:val="Link"/>
@@ -260,474 +151,75 @@
         <w:t xml:space="preserve">, a command line program providing bidirectionnal synchronization of google tasks with text files.</w:t>
       </w:r>
     </w:p>
+    <w:bookmarkStart w:id="27" w:name="education"/>
+    <w:p>
+      <w:pPr>
+        <w:pStyle w:val="Heading2"/>
+      </w:pPr>
+      <w:r>
+        <w:t xml:space="preserve">Education</w:t>
+      </w:r>
+    </w:p>
+    <w:bookmarkEnd w:id="27"/>
     <w:p>
       <w:pPr>
         <w:pStyle w:val="DefinitionTerm"/>
       </w:pPr>
       <w:r>
-        <w:t xml:space="preserve">C++</w:t>
-      </w:r>
-    </w:p>
-    <w:p>
-      <w:pPr>
+        <w:t xml:space="preserve">1998-2000</w:t>
+      </w:r>
+    </w:p>
+    <w:p>
+      <w:pPr>
+        <w:pStyle w:val="Compact"/>
         <w:pStyle w:val="Definition"/>
       </w:pPr>
       <w:r>
-        <w:t xml:space="preserve">Author of</w:t>
+        <w:rPr>
+          <w:i/>
+        </w:rPr>
+        <w:t xml:space="preserve">Keyin Technical College</w:t>
       </w:r>
       <w:r>
         <w:t xml:space="preserve"> </w:t>
       </w:r>
-      <w:hyperlink r:id="rId29">
+      <w:r>
+        <w:t xml:space="preserve">(Halifax, NS).</w:t>
+      </w:r>
+    </w:p>
+    <w:p>
+      <w:r>
+        <w:pict>
+          <v:rect style="width:0;height:1.5pt" o:hralign="center" o:hrstd="t" o:hr="t"/>
+        </w:pict>
+      </w:r>
+    </w:p>
+    <w:p>
+      <w:pPr>
+        <w:pStyle w:val="BlockQuote"/>
+      </w:pPr>
+      <w:hyperlink r:id="rId28">
         <w:r>
           <w:rPr>
             <w:rStyle w:val="Link"/>
           </w:rPr>
-          <w:t xml:space="preserve">yaposib</w:t>
+          <w:t xml:space="preserve">richard@bytemares.com</w:t>
         </w:r>
       </w:hyperlink>
       <w:r>
-        <w:t xml:space="preserve">, a Python binding to COIN-OSI that is now supported by</w:t>
-      </w:r>
-      <w:r>
         <w:t xml:space="preserve"> </w:t>
       </w:r>
-      <w:hyperlink r:id="rId27">
-        <w:r>
-          <w:rPr>
-            <w:rStyle w:val="Link"/>
-          </w:rPr>
-          <w:t xml:space="preserve">pulp-or</w:t>
-        </w:r>
-      </w:hyperlink>
-      <w:r>
-        <w:t xml:space="preserve">.</w:t>
-      </w:r>
-    </w:p>
-    <w:p>
-      <w:pPr>
-        <w:pStyle w:val="DefinitionTerm"/>
-      </w:pPr>
-      <w:r>
-        <w:t xml:space="preserve">C</w:t>
-      </w:r>
-    </w:p>
-    <w:p>
-      <w:pPr>
-        <w:pStyle w:val="Definition"/>
-      </w:pPr>
-      <w:r>
-        <w:t xml:space="preserve">Author of</w:t>
+      <w:r>
+        <w:t xml:space="preserve">• 902.446.9098</w:t>
+      </w:r>
+      <w:r>
+        <w:br w:type="textWrapping"/>
       </w:r>
       <w:r>
         <w:t xml:space="preserve"> </w:t>
       </w:r>
-      <w:hyperlink r:id="rId30">
-        <w:r>
-          <w:rPr>
-            <w:rStyle w:val="Link"/>
-          </w:rPr>
-          <w:t xml:space="preserve">lazylpsolverlibs</w:t>
-        </w:r>
-      </w:hyperlink>
-      <w:r>
-        <w:t xml:space="preserve">, a set of proxy libraries targeting cplex, gurobi and xpress. I also started writing</w:t>
-      </w:r>
-      <w:r>
-        <w:t xml:space="preserve"> </w:t>
-      </w:r>
-      <w:hyperlink r:id="rId31">
-        <w:r>
-          <w:rPr>
-            <w:rStyle w:val="Link"/>
-          </w:rPr>
-          <w:t xml:space="preserve">sharebox</w:t>
-        </w:r>
-      </w:hyperlink>
-      <w:r>
-        <w:t xml:space="preserve">, a distributed FUSE file system based on git.</w:t>
-      </w:r>
-    </w:p>
-    <w:p>
-      <w:pPr>
-        <w:pStyle w:val="DefinitionTerm"/>
-      </w:pPr>
-      <w:r>
-        <w:t xml:space="preserve">Java</w:t>
-      </w:r>
-    </w:p>
-    <w:p>
-      <w:pPr>
-        <w:pStyle w:val="Definition"/>
-      </w:pPr>
-      <w:r>
-        <w:t xml:space="preserve">Author of</w:t>
-      </w:r>
-      <w:r>
-        <w:t xml:space="preserve"> </w:t>
-      </w:r>
-      <w:hyperlink r:id="rId32">
-        <w:r>
-          <w:rPr>
-            <w:rStyle w:val="Link"/>
-          </w:rPr>
-          <w:t xml:space="preserve">talkmyphone</w:t>
-        </w:r>
-      </w:hyperlink>
-      <w:r>
-        <w:t xml:space="preserve">, an android application allowing phone control via gtalk. It had 10.000+ downloads, and was forked 50 times. It was then successfully handed over to</w:t>
-      </w:r>
-      <w:r>
-        <w:t xml:space="preserve"> </w:t>
-      </w:r>
-      <w:hyperlink r:id="rId33">
-        <w:r>
-          <w:rPr>
-            <w:rStyle w:val="Link"/>
-          </w:rPr>
-          <w:t xml:space="preserve">other developers</w:t>
-        </w:r>
-      </w:hyperlink>
-      <w:r>
-        <w:t xml:space="preserve">.</w:t>
-      </w:r>
-    </w:p>
-    <w:p>
-      <w:pPr>
-        <w:pStyle w:val="DefinitionTerm"/>
-      </w:pPr>
-      <w:r>
-        <w:t xml:space="preserve">Misc</w:t>
-      </w:r>
-    </w:p>
-    <w:p>
-      <w:pPr>
-        <w:pStyle w:val="Definition"/>
-      </w:pPr>
-      <w:r>
-        <w:t xml:space="preserve">Lua, Ada, Bash, Makefile, m4, autotools, cmake... See my</w:t>
-      </w:r>
-      <w:r>
-        <w:t xml:space="preserve"> </w:t>
-      </w:r>
-      <w:hyperlink r:id="rId34">
-        <w:r>
-          <w:rPr>
-            <w:rStyle w:val="Link"/>
-          </w:rPr>
-          <w:t xml:space="preserve">github résumé</w:t>
-        </w:r>
-      </w:hyperlink>
-      <w:r>
-        <w:t xml:space="preserve">. My</w:t>
-      </w:r>
-      <w:r>
-        <w:t xml:space="preserve"> </w:t>
-      </w:r>
-      <w:hyperlink r:id="rId35">
-        <w:r>
-          <w:rPr>
-            <w:rStyle w:val="Link"/>
-          </w:rPr>
-          <w:t xml:space="preserve">kudorank</w:t>
-        </w:r>
-      </w:hyperlink>
-      <w:r>
-        <w:t xml:space="preserve"> </w:t>
-      </w:r>
-      <w:r>
-        <w:t xml:space="preserve">on ohloh is 9, among the top 2% of opensource developers.</w:t>
-      </w:r>
-    </w:p>
-    <w:p>
-      <w:pPr>
-        <w:pStyle w:val="DefinitionTerm"/>
-      </w:pPr>
-      <w:r>
-        <w:t xml:space="preserve">Linux</w:t>
-      </w:r>
-    </w:p>
-    <w:p>
-      <w:pPr>
-        <w:pStyle w:val="Definition"/>
-      </w:pPr>
-      <w:r>
-        <w:t xml:space="preserve">My daily operating system: I</w:t>
-      </w:r>
-      <w:r>
-        <w:t xml:space="preserve"> </w:t>
-      </w:r>
-      <w:hyperlink r:id="rId36">
-        <w:r>
-          <w:rPr>
-            <w:rStyle w:val="Link"/>
-          </w:rPr>
-          <w:t xml:space="preserve">blog</w:t>
-        </w:r>
-      </w:hyperlink>
-      <w:r>
-        <w:t xml:space="preserve"> </w:t>
-      </w:r>
-      <w:r>
-        <w:t xml:space="preserve">about it sometimes.</w:t>
-      </w:r>
-    </w:p>
-    <w:bookmarkStart w:id="37" w:name="education"/>
-    <w:p>
-      <w:pPr>
-        <w:pStyle w:val="Heading2"/>
-      </w:pPr>
-      <w:r>
-        <w:t xml:space="preserve">Education</w:t>
-      </w:r>
-    </w:p>
-    <w:bookmarkEnd w:id="37"/>
-    <w:p>
-      <w:pPr>
-        <w:pStyle w:val="DefinitionTerm"/>
-      </w:pPr>
-      <w:r>
-        <w:t xml:space="preserve">2009-2012</w:t>
-      </w:r>
-    </w:p>
-    <w:p>
-      <w:pPr>
-        <w:pStyle w:val="Definition"/>
-      </w:pPr>
-      <w:r>
-        <w:rPr>
-          <w:i/>
-        </w:rPr>
-        <w:t xml:space="preserve">PhD in Mathematics and Computer Science at G-SCOP Laboratory</w:t>
-      </w:r>
-      <w:r>
-        <w:t xml:space="preserve"> </w:t>
-      </w:r>
-      <w:r>
-        <w:t xml:space="preserve">(Grenoble, France).</w:t>
-      </w:r>
-    </w:p>
-    <w:p>
-      <w:pPr>
-        <w:pStyle w:val="Definition"/>
-      </w:pPr>
-      <w:r>
-        <w:t xml:space="preserve">Title: Integration of Fleet Deployment and of Passenger Service in Airline Schedule Management. Done at Amadeus, in the Operation Research team led by</w:t>
-      </w:r>
-      <w:r>
-        <w:t xml:space="preserve"> </w:t>
-      </w:r>
-      <w:hyperlink r:id="rId38">
-        <w:r>
-          <w:rPr>
-            <w:rStyle w:val="Link"/>
-          </w:rPr>
-          <w:t xml:space="preserve">Semi Gabteni</w:t>
-        </w:r>
-      </w:hyperlink>
-      <w:r>
-        <w:t xml:space="preserve">. Advisors:</w:t>
-      </w:r>
-      <w:r>
-        <w:t xml:space="preserve"> </w:t>
-      </w:r>
-      <w:hyperlink r:id="rId39">
-        <w:r>
-          <w:rPr>
-            <w:rStyle w:val="Link"/>
-          </w:rPr>
-          <w:t xml:space="preserve">Denis Naddef</w:t>
-        </w:r>
-      </w:hyperlink>
-      <w:r>
-        <w:t xml:space="preserve">,</w:t>
-      </w:r>
-      <w:r>
-        <w:t xml:space="preserve"> </w:t>
-      </w:r>
-      <w:hyperlink r:id="rId40">
-        <w:r>
-          <w:rPr>
-            <w:rStyle w:val="Link"/>
-          </w:rPr>
-          <w:t xml:space="preserve">Olivier Briant</w:t>
-        </w:r>
-      </w:hyperlink>
-      <w:r>
-        <w:t xml:space="preserve">. Defended in January 2013.</w:t>
-      </w:r>
-    </w:p>
-    <w:p>
-      <w:pPr>
-        <w:pStyle w:val="DefinitionTerm"/>
-      </w:pPr>
-      <w:r>
-        <w:t xml:space="preserve">2005-2009</w:t>
-      </w:r>
-    </w:p>
-    <w:p>
-      <w:pPr>
-        <w:pStyle w:val="Definition"/>
-      </w:pPr>
-      <w:r>
-        <w:rPr>
-          <w:i/>
-        </w:rPr>
-        <w:t xml:space="preserve">MS in Computer Science in ENSIMAG</w:t>
-      </w:r>
-      <w:r>
-        <w:t xml:space="preserve"> </w:t>
-      </w:r>
-      <w:r>
-        <w:t xml:space="preserve">(Grenoble, France).</w:t>
-      </w:r>
-    </w:p>
-    <w:p>
-      <w:pPr>
-        <w:pStyle w:val="Definition"/>
-      </w:pPr>
-      <w:r>
-        <w:t xml:space="preserve">Top French school of Applied Mathematics and Computer Science with highly selective recruitment.</w:t>
-      </w:r>
-    </w:p>
-    <w:p>
-      <w:pPr>
-        <w:pStyle w:val="DefinitionTerm"/>
-      </w:pPr>
-      <w:r>
-        <w:t xml:space="preserve">2002-2005</w:t>
-      </w:r>
-    </w:p>
-    <w:p>
-      <w:pPr>
-        <w:pStyle w:val="Definition"/>
-      </w:pPr>
-      <w:r>
-        <w:rPr>
-          <w:i/>
-        </w:rPr>
-        <w:t xml:space="preserve">Preparatory classes in Lycée Thiers</w:t>
-      </w:r>
-      <w:r>
-        <w:t xml:space="preserve"> </w:t>
-      </w:r>
-      <w:r>
-        <w:t xml:space="preserve">(Marseille, France).</w:t>
-      </w:r>
-    </w:p>
-    <w:p>
-      <w:pPr>
-        <w:pStyle w:val="Definition"/>
-      </w:pPr>
-      <w:r>
-        <w:t xml:space="preserve">Mathematics and Physics courses before a national competitive examination to Grandes Écoles.</w:t>
-      </w:r>
-    </w:p>
-    <w:bookmarkStart w:id="41" w:name="activities-and-interests"/>
-    <w:p>
-      <w:pPr>
-        <w:pStyle w:val="Heading2"/>
-      </w:pPr>
-      <w:r>
-        <w:t xml:space="preserve">Activities and interests</w:t>
-      </w:r>
-    </w:p>
-    <w:bookmarkEnd w:id="41"/>
-    <w:p>
-      <w:pPr>
-        <w:pStyle w:val="DefinitionTerm"/>
-      </w:pPr>
-      <w:r>
-        <w:t xml:space="preserve">Hobbies</w:t>
-      </w:r>
-    </w:p>
-    <w:p>
-      <w:pPr>
-        <w:pStyle w:val="Definition"/>
-      </w:pPr>
-      <w:r>
-        <w:t xml:space="preserve">I like travelling. I backpacked in 13 countries in Eastern Europe and South East Asia.</w:t>
-      </w:r>
-    </w:p>
-    <w:p>
-      <w:pPr>
-        <w:pStyle w:val="DefinitionTerm"/>
-      </w:pPr>
-      <w:r>
-        <w:t xml:space="preserve">Sports</w:t>
-      </w:r>
-    </w:p>
-    <w:p>
-      <w:pPr>
-        <w:pStyle w:val="Definition"/>
-      </w:pPr>
-      <w:r>
-        <w:t xml:space="preserve">Running, Cycling, Hiking. I also played rugby union for 7 years.</w:t>
-      </w:r>
-    </w:p>
-    <w:p>
-      <w:pPr>
-        <w:pStyle w:val="DefinitionTerm"/>
-      </w:pPr>
-      <w:r>
-        <w:t xml:space="preserve">Activities</w:t>
-      </w:r>
-    </w:p>
-    <w:p>
-      <w:pPr>
-        <w:pStyle w:val="Definition"/>
-      </w:pPr>
-      <w:r>
-        <w:t xml:space="preserve">I was the president of the</w:t>
-      </w:r>
-      <w:r>
-        <w:t xml:space="preserve"> </w:t>
-      </w:r>
-      <w:hyperlink r:id="rId42">
-        <w:r>
-          <w:rPr>
-            <w:rStyle w:val="Link"/>
-          </w:rPr>
-          <w:t xml:space="preserve">grand cercle</w:t>
-        </w:r>
-      </w:hyperlink>
-      <w:r>
-        <w:t xml:space="preserve">, one of the largest French campus student associations (5.000 members) during university.</w:t>
-      </w:r>
-    </w:p>
-    <w:p>
-      <w:r>
-        <w:pict>
-          <v:rect style="width:0;height:1.5pt" o:hralign="center" o:hrstd="t" o:hr="t"/>
-        </w:pict>
-      </w:r>
-    </w:p>
-    <w:p>
-      <w:pPr>
-        <w:pStyle w:val="BlockQuote"/>
-      </w:pPr>
-      <w:hyperlink r:id="rId43">
-        <w:r>
-          <w:rPr>
-            <w:rStyle w:val="Link"/>
-          </w:rPr>
-          <w:t xml:space="preserve">chmd@chmd.fr</w:t>
-        </w:r>
-      </w:hyperlink>
-      <w:r>
-        <w:t xml:space="preserve"> </w:t>
-      </w:r>
-      <w:r>
-        <w:t xml:space="preserve">• +336 84 14 26 82 • 28 years old</w:t>
-      </w:r>
-      <w:r>
-        <w:br w:type="textWrapping"/>
-      </w:r>
-      <w:r>
-        <w:t xml:space="preserve"> </w:t>
-      </w:r>
-      <w:r>
-        <w:t xml:space="preserve">275, chemin du Petit Castel - 13100 Aix en Provence, FRANCE</w:t>
+      <w:r>
+        <w:t xml:space="preserve">3522 Lynch St, Halifax, NS, B3K 3K8 Canada</w:t>
       </w:r>
     </w:p>
   </w:body>
@@ -741,7 +233,7 @@
 <file path=word/numbering.xml><?xml version="1.0" encoding="utf-8"?>
 <w:numbering xmlns:w="http://schemas.openxmlformats.org/wordprocessingml/2006/main">
   <w:abstractNum w:abstractNumId="0">
-    <w:nsid w:val="56007e7b"/>
+    <w:nsid w:val="dc8aa52e"/>
     <w:multiLevelType w:val="multilevel"/>
     <w:lvl w:ilvl="0">
       <w:numFmt w:val="bullet"/>

</xml_diff>